<commit_message>
Delete existing flaws for same sandbox/analysis_id
</commit_message>
<xml_diff>
--- a/README.docx
+++ b/README.docx
@@ -202,6 +202,15 @@
       <w:r>
         <w:t xml:space="preserve">You can browse the Scans and associated Flaws by opening the Veracode database and selecting frmScans. You can view the raw data by opening the flaws, scans, or ticket tables.</w:t>
       </w:r>
+    </w:p>
+    <w:p>
+      <w:pPr>
+        <w:pStyle w:val="Compact"/>
+        <w:numPr>
+          <w:numId w:val="1000"/>
+          <w:ilvl w:val="0"/>
+        </w:numPr>
+      </w:pPr>
     </w:p>
     <w:p>
       <w:pPr>

</xml_diff>